<commit_message>
Learnt how to run dna web server, and have it create the basic folder layouts with the default html css and sass files inside it.
</commit_message>
<xml_diff>
--- a/DNAWebBasics/Process to fire up DNA Web server.docx
+++ b/DNAWebBasics/Process to fire up DNA Web server.docx
@@ -78,8 +78,6 @@
         </w:rPr>
         <w:t>Process to fire up DNA Web server!!</w:t>
       </w:r>
-      <w:bookmarkStart w:id="0" w:name="_GoBack"/>
-      <w:bookmarkEnd w:id="0"/>
     </w:p>
     <w:p/>
     <w:p>
@@ -172,6 +170,288 @@
     <w:p/>
     <w:p/>
     <w:p/>
+    <w:p>
+      <w:r>
+        <w:rPr>
+          <w:noProof/>
+        </w:rPr>
+        <w:lastRenderedPageBreak/>
+        <w:drawing>
+          <wp:anchor distT="0" distB="0" distL="114300" distR="114300" simplePos="0" relativeHeight="251660288" behindDoc="0" locked="0" layoutInCell="1" allowOverlap="1" wp14:anchorId="3FE7B9D7">
+            <wp:simplePos x="0" y="0"/>
+            <wp:positionH relativeFrom="margin">
+              <wp:posOffset>0</wp:posOffset>
+            </wp:positionH>
+            <wp:positionV relativeFrom="paragraph">
+              <wp:posOffset>510540</wp:posOffset>
+            </wp:positionV>
+            <wp:extent cx="5887720" cy="2514600"/>
+            <wp:effectExtent l="0" t="0" r="0" b="0"/>
+            <wp:wrapSquare wrapText="bothSides"/>
+            <wp:docPr id="4" name="Picture 4"/>
+            <wp:cNvGraphicFramePr>
+              <a:graphicFrameLocks xmlns:a="http://schemas.openxmlformats.org/drawingml/2006/main" noChangeAspect="1"/>
+            </wp:cNvGraphicFramePr>
+            <a:graphic xmlns:a="http://schemas.openxmlformats.org/drawingml/2006/main">
+              <a:graphicData uri="http://schemas.openxmlformats.org/drawingml/2006/picture">
+                <pic:pic xmlns:pic="http://schemas.openxmlformats.org/drawingml/2006/picture">
+                  <pic:nvPicPr>
+                    <pic:cNvPr id="1" name=""/>
+                    <pic:cNvPicPr/>
+                  </pic:nvPicPr>
+                  <pic:blipFill rotWithShape="1">
+                    <a:blip r:embed="rId8">
+                      <a:extLst>
+                        <a:ext uri="{28A0092B-C50C-407E-A947-70E740481C1C}">
+                          <a14:useLocalDpi xmlns:a14="http://schemas.microsoft.com/office/drawing/2010/main" val="0"/>
+                        </a:ext>
+                      </a:extLst>
+                    </a:blip>
+                    <a:srcRect r="37115" b="52255"/>
+                    <a:stretch/>
+                  </pic:blipFill>
+                  <pic:spPr bwMode="auto">
+                    <a:xfrm>
+                      <a:off x="0" y="0"/>
+                      <a:ext cx="5887720" cy="2514600"/>
+                    </a:xfrm>
+                    <a:prstGeom prst="rect">
+                      <a:avLst/>
+                    </a:prstGeom>
+                    <a:ln>
+                      <a:noFill/>
+                    </a:ln>
+                    <a:extLst>
+                      <a:ext uri="{53640926-AAD7-44D8-BBD7-CCE9431645EC}">
+                        <a14:shadowObscured xmlns:a14="http://schemas.microsoft.com/office/drawing/2010/main"/>
+                      </a:ext>
+                    </a:extLst>
+                  </pic:spPr>
+                </pic:pic>
+              </a:graphicData>
+            </a:graphic>
+            <wp14:sizeRelH relativeFrom="page">
+              <wp14:pctWidth>0</wp14:pctWidth>
+            </wp14:sizeRelH>
+            <wp14:sizeRelV relativeFrom="page">
+              <wp14:pctHeight>0</wp14:pctHeight>
+            </wp14:sizeRelV>
+          </wp:anchor>
+        </w:drawing>
+      </w:r>
+      <w:r>
+        <w:t>Create a new blank folder. In the box of the new folder type dnaweb. This fires up the engine.</w:t>
+      </w:r>
+    </w:p>
+    <w:p/>
+    <w:p>
+      <w:r>
+        <w:rPr>
+          <w:noProof/>
+        </w:rPr>
+        <w:drawing>
+          <wp:anchor distT="0" distB="0" distL="114300" distR="114300" simplePos="0" relativeHeight="251661312" behindDoc="0" locked="0" layoutInCell="1" allowOverlap="1" wp14:anchorId="76CE0B5F">
+            <wp:simplePos x="0" y="0"/>
+            <wp:positionH relativeFrom="margin">
+              <wp:align>right</wp:align>
+            </wp:positionH>
+            <wp:positionV relativeFrom="paragraph">
+              <wp:posOffset>2750820</wp:posOffset>
+            </wp:positionV>
+            <wp:extent cx="5787390" cy="2880360"/>
+            <wp:effectExtent l="0" t="0" r="3810" b="0"/>
+            <wp:wrapSquare wrapText="bothSides"/>
+            <wp:docPr id="5" name="Picture 5"/>
+            <wp:cNvGraphicFramePr>
+              <a:graphicFrameLocks xmlns:a="http://schemas.openxmlformats.org/drawingml/2006/main" noChangeAspect="1"/>
+            </wp:cNvGraphicFramePr>
+            <a:graphic xmlns:a="http://schemas.openxmlformats.org/drawingml/2006/main">
+              <a:graphicData uri="http://schemas.openxmlformats.org/drawingml/2006/picture">
+                <pic:pic xmlns:pic="http://schemas.openxmlformats.org/drawingml/2006/picture">
+                  <pic:nvPicPr>
+                    <pic:cNvPr id="1" name=""/>
+                    <pic:cNvPicPr/>
+                  </pic:nvPicPr>
+                  <pic:blipFill rotWithShape="1">
+                    <a:blip r:embed="rId9">
+                      <a:extLst>
+                        <a:ext uri="{28A0092B-C50C-407E-A947-70E740481C1C}">
+                          <a14:useLocalDpi xmlns:a14="http://schemas.microsoft.com/office/drawing/2010/main" val="0"/>
+                        </a:ext>
+                      </a:extLst>
+                    </a:blip>
+                    <a:srcRect r="42300" b="48946"/>
+                    <a:stretch/>
+                  </pic:blipFill>
+                  <pic:spPr bwMode="auto">
+                    <a:xfrm>
+                      <a:off x="0" y="0"/>
+                      <a:ext cx="5787390" cy="2880360"/>
+                    </a:xfrm>
+                    <a:prstGeom prst="rect">
+                      <a:avLst/>
+                    </a:prstGeom>
+                    <a:ln>
+                      <a:noFill/>
+                    </a:ln>
+                    <a:extLst>
+                      <a:ext uri="{53640926-AAD7-44D8-BBD7-CCE9431645EC}">
+                        <a14:shadowObscured xmlns:a14="http://schemas.microsoft.com/office/drawing/2010/main"/>
+                      </a:ext>
+                    </a:extLst>
+                  </pic:spPr>
+                </pic:pic>
+              </a:graphicData>
+            </a:graphic>
+            <wp14:sizeRelH relativeFrom="page">
+              <wp14:pctWidth>0</wp14:pctWidth>
+            </wp14:sizeRelH>
+            <wp14:sizeRelV relativeFrom="page">
+              <wp14:pctHeight>0</wp14:pctHeight>
+            </wp14:sizeRelV>
+          </wp:anchor>
+        </w:drawing>
+      </w:r>
+    </w:p>
+    <w:p/>
+    <w:p>
+      <w:r>
+        <w:rPr>
+          <w:noProof/>
+        </w:rPr>
+        <w:drawing>
+          <wp:inline distT="0" distB="0" distL="0" distR="0" wp14:anchorId="1ACFA61F" wp14:editId="0C1DAC93">
+            <wp:extent cx="5387340" cy="2120018"/>
+            <wp:effectExtent l="0" t="0" r="3810" b="0"/>
+            <wp:docPr id="6" name="Picture 6"/>
+            <wp:cNvGraphicFramePr>
+              <a:graphicFrameLocks xmlns:a="http://schemas.openxmlformats.org/drawingml/2006/main" noChangeAspect="1"/>
+            </wp:cNvGraphicFramePr>
+            <a:graphic xmlns:a="http://schemas.openxmlformats.org/drawingml/2006/main">
+              <a:graphicData uri="http://schemas.openxmlformats.org/drawingml/2006/picture">
+                <pic:pic xmlns:pic="http://schemas.openxmlformats.org/drawingml/2006/picture">
+                  <pic:nvPicPr>
+                    <pic:cNvPr id="1" name=""/>
+                    <pic:cNvPicPr/>
+                  </pic:nvPicPr>
+                  <pic:blipFill rotWithShape="1">
+                    <a:blip r:embed="rId10"/>
+                    <a:srcRect r="42566" b="59819"/>
+                    <a:stretch/>
+                  </pic:blipFill>
+                  <pic:spPr bwMode="auto">
+                    <a:xfrm>
+                      <a:off x="0" y="0"/>
+                      <a:ext cx="5425388" cy="2134991"/>
+                    </a:xfrm>
+                    <a:prstGeom prst="rect">
+                      <a:avLst/>
+                    </a:prstGeom>
+                    <a:ln>
+                      <a:noFill/>
+                    </a:ln>
+                    <a:extLst>
+                      <a:ext uri="{53640926-AAD7-44D8-BBD7-CCE9431645EC}">
+                        <a14:shadowObscured xmlns:a14="http://schemas.microsoft.com/office/drawing/2010/main"/>
+                      </a:ext>
+                    </a:extLst>
+                  </pic:spPr>
+                </pic:pic>
+              </a:graphicData>
+            </a:graphic>
+          </wp:inline>
+        </w:drawing>
+      </w:r>
+    </w:p>
+    <w:p/>
+    <w:p/>
+    <w:p>
+      <w:r>
+        <w:t xml:space="preserve">Then type new template blank. And this creates your folder layout, Source folder and a web root folder. Both with the basics html and </w:t>
+      </w:r>
+      <w:r>
+        <w:t>CSS</w:t>
+      </w:r>
+      <w:r>
+        <w:t xml:space="preserve"> and sass files. </w:t>
+      </w:r>
+      <w:r>
+        <w:t>It also opens a live server as well as your files in vs code</w:t>
+      </w:r>
+      <w:bookmarkStart w:id="0" w:name="_GoBack"/>
+      <w:bookmarkEnd w:id="0"/>
+    </w:p>
+    <w:p/>
+    <w:p/>
+    <w:p>
+      <w:r>
+        <w:rPr>
+          <w:noProof/>
+        </w:rPr>
+        <w:drawing>
+          <wp:anchor distT="0" distB="0" distL="114300" distR="114300" simplePos="0" relativeHeight="251662336" behindDoc="0" locked="0" layoutInCell="1" allowOverlap="1" wp14:anchorId="4F74315C">
+            <wp:simplePos x="0" y="0"/>
+            <wp:positionH relativeFrom="margin">
+              <wp:align>left</wp:align>
+            </wp:positionH>
+            <wp:positionV relativeFrom="paragraph">
+              <wp:posOffset>240665</wp:posOffset>
+            </wp:positionV>
+            <wp:extent cx="5731510" cy="3546559"/>
+            <wp:effectExtent l="0" t="0" r="2540" b="0"/>
+            <wp:wrapSquare wrapText="bothSides"/>
+            <wp:docPr id="3" name="Picture 3"/>
+            <wp:cNvGraphicFramePr>
+              <a:graphicFrameLocks xmlns:a="http://schemas.openxmlformats.org/drawingml/2006/main" noChangeAspect="1"/>
+            </wp:cNvGraphicFramePr>
+            <a:graphic xmlns:a="http://schemas.openxmlformats.org/drawingml/2006/main">
+              <a:graphicData uri="http://schemas.openxmlformats.org/drawingml/2006/picture">
+                <pic:pic xmlns:pic="http://schemas.openxmlformats.org/drawingml/2006/picture">
+                  <pic:nvPicPr>
+                    <pic:cNvPr id="1" name=""/>
+                    <pic:cNvPicPr/>
+                  </pic:nvPicPr>
+                  <pic:blipFill rotWithShape="1">
+                    <a:blip r:embed="rId11" cstate="print">
+                      <a:extLst>
+                        <a:ext uri="{28A0092B-C50C-407E-A947-70E740481C1C}">
+                          <a14:useLocalDpi xmlns:a14="http://schemas.microsoft.com/office/drawing/2010/main" val="0"/>
+                        </a:ext>
+                      </a:extLst>
+                    </a:blip>
+                    <a:srcRect t="6618" r="25016" b="10893"/>
+                    <a:stretch/>
+                  </pic:blipFill>
+                  <pic:spPr bwMode="auto">
+                    <a:xfrm>
+                      <a:off x="0" y="0"/>
+                      <a:ext cx="5731510" cy="3546559"/>
+                    </a:xfrm>
+                    <a:prstGeom prst="rect">
+                      <a:avLst/>
+                    </a:prstGeom>
+                    <a:ln>
+                      <a:noFill/>
+                    </a:ln>
+                    <a:extLst>
+                      <a:ext uri="{53640926-AAD7-44D8-BBD7-CCE9431645EC}">
+                        <a14:shadowObscured xmlns:a14="http://schemas.microsoft.com/office/drawing/2010/main"/>
+                      </a:ext>
+                    </a:extLst>
+                  </pic:spPr>
+                </pic:pic>
+              </a:graphicData>
+            </a:graphic>
+            <wp14:sizeRelH relativeFrom="page">
+              <wp14:pctWidth>0</wp14:pctWidth>
+            </wp14:sizeRelH>
+            <wp14:sizeRelV relativeFrom="page">
+              <wp14:pctHeight>0</wp14:pctHeight>
+            </wp14:sizeRelV>
+          </wp:anchor>
+        </w:drawing>
+      </w:r>
+    </w:p>
     <w:p/>
     <w:p/>
     <w:p/>

</xml_diff>

<commit_message>
Minor changes to the word file.
</commit_message>
<xml_diff>
--- a/DNAWebBasics/Process to fire up DNA Web server.docx
+++ b/DNAWebBasics/Process to fire up DNA Web server.docx
@@ -363,26 +363,22 @@
         </w:drawing>
       </w:r>
     </w:p>
-    <w:p/>
-    <w:p/>
     <w:p>
-      <w:r>
-        <w:t xml:space="preserve">Then type new template blank. And this creates your folder layout, Source folder and a web root folder. Both with the basics html and </w:t>
-      </w:r>
-      <w:r>
-        <w:t>CSS</w:t>
-      </w:r>
-      <w:r>
-        <w:t xml:space="preserve"> and sass files. </w:t>
-      </w:r>
-      <w:r>
-        <w:t>It also opens a live server as well as your files in vs code</w:t>
-      </w:r>
       <w:bookmarkStart w:id="0" w:name="_GoBack"/>
       <w:bookmarkEnd w:id="0"/>
+      <w:r>
+        <w:t xml:space="preserve">Then type new template blank. And this creates your folder layout, Source folder and a web root folder. Both with the basics html and </w:t>
+      </w:r>
+      <w:r>
+        <w:t>CSS</w:t>
+      </w:r>
+      <w:r>
+        <w:t xml:space="preserve"> and sass files. </w:t>
+      </w:r>
+      <w:r>
+        <w:t>It also opens a live server as well as your files in vs code</w:t>
+      </w:r>
     </w:p>
-    <w:p/>
-    <w:p/>
     <w:p>
       <w:r>
         <w:rPr>

</xml_diff>